<commit_message>
Added Screenshots and "Completed" ex 2
</commit_message>
<xml_diff>
--- a/Answer_sheet2.docx
+++ b/Answer_sheet2.docx
@@ -155,20 +155,32 @@
         <w:rPr>
           <w:rFonts w:ascii="Times New Roman" w:hAnsi="Times New Roman" w:cs="Times New Roman"/>
         </w:rPr>
-        <w:t>Name 1 (UCID#)</w:t>
-      </w:r>
-    </w:p>
-    <w:p>
-      <w:pPr>
-        <w:rPr>
-          <w:rFonts w:ascii="Times New Roman" w:hAnsi="Times New Roman" w:cs="Times New Roman"/>
-        </w:rPr>
-      </w:pPr>
-      <w:r>
-        <w:rPr>
-          <w:rFonts w:ascii="Times New Roman" w:hAnsi="Times New Roman" w:cs="Times New Roman"/>
-        </w:rPr>
-        <w:t>Name 2 (UCID#)</w:t>
+        <w:t>Akila Fernando (30169955)</w:t>
+      </w:r>
+    </w:p>
+    <w:p>
+      <w:pPr>
+        <w:rPr>
+          <w:rFonts w:ascii="Times New Roman" w:hAnsi="Times New Roman" w:cs="Times New Roman"/>
+        </w:rPr>
+      </w:pPr>
+      <w:r>
+        <w:rPr>
+          <w:rFonts w:ascii="Times New Roman" w:hAnsi="Times New Roman" w:cs="Times New Roman"/>
+        </w:rPr>
+        <w:t>Tanvi Mahalwar (</w:t>
+      </w:r>
+      <w:r>
+        <w:rPr>
+          <w:rFonts w:ascii="Times New Roman" w:hAnsi="Times New Roman" w:cs="Times New Roman"/>
+        </w:rPr>
+        <w:t>30210358</w:t>
+      </w:r>
+      <w:r>
+        <w:rPr>
+          <w:rFonts w:ascii="Times New Roman" w:hAnsi="Times New Roman" w:cs="Times New Roman"/>
+        </w:rPr>
+        <w:t>)</w:t>
       </w:r>
     </w:p>
     <w:p/>
@@ -245,46 +257,364 @@
       <w:pPr>
         <w:rPr>
           <w:rFonts w:ascii="Times New Roman" w:hAnsi="Times New Roman" w:cs="Times New Roman"/>
-          <w:b/>
-          <w:bCs/>
-          <w:sz w:val="28"/>
-          <w:szCs w:val="28"/>
-          <w:u w:val="single"/>
-        </w:rPr>
-      </w:pPr>
-    </w:p>
-    <w:p>
-      <w:pPr>
-        <w:rPr>
-          <w:rFonts w:ascii="Times New Roman" w:hAnsi="Times New Roman" w:cs="Times New Roman"/>
-          <w:b/>
-          <w:bCs/>
-          <w:sz w:val="28"/>
-          <w:szCs w:val="28"/>
-          <w:u w:val="single"/>
-        </w:rPr>
-      </w:pPr>
-    </w:p>
-    <w:p>
-      <w:pPr>
-        <w:rPr>
-          <w:rFonts w:ascii="Times New Roman" w:hAnsi="Times New Roman" w:cs="Times New Roman"/>
-          <w:b/>
-          <w:bCs/>
-          <w:sz w:val="28"/>
-          <w:szCs w:val="28"/>
-          <w:u w:val="single"/>
-        </w:rPr>
-      </w:pPr>
-      <w:r>
-        <w:rPr>
-          <w:rFonts w:ascii="Times New Roman" w:hAnsi="Times New Roman" w:cs="Times New Roman"/>
-          <w:b/>
-          <w:bCs/>
-          <w:sz w:val="28"/>
-          <w:szCs w:val="28"/>
-          <w:u w:val="single"/>
-        </w:rPr>
+          <w:sz w:val="28"/>
+          <w:szCs w:val="28"/>
+        </w:rPr>
+      </w:pPr>
+      <w:r>
+        <w:rPr>
+          <w:rFonts w:ascii="Times New Roman" w:hAnsi="Times New Roman" w:cs="Times New Roman"/>
+          <w:sz w:val="28"/>
+          <w:szCs w:val="28"/>
+        </w:rPr>
+        <w:t>https://github.com/Akila-Fernando/ENSF381-Lab-3</w:t>
+      </w:r>
+    </w:p>
+    <w:p>
+      <w:pPr>
+        <w:rPr>
+          <w:rFonts w:ascii="Times New Roman" w:hAnsi="Times New Roman" w:cs="Times New Roman"/>
+          <w:b/>
+          <w:bCs/>
+          <w:sz w:val="28"/>
+          <w:szCs w:val="28"/>
+          <w:u w:val="single"/>
+        </w:rPr>
+      </w:pPr>
+    </w:p>
+    <w:p>
+      <w:pPr>
+        <w:rPr>
+          <w:rFonts w:ascii="Times New Roman" w:hAnsi="Times New Roman" w:cs="Times New Roman"/>
+          <w:b/>
+          <w:bCs/>
+          <w:sz w:val="28"/>
+          <w:szCs w:val="28"/>
+          <w:u w:val="single"/>
+        </w:rPr>
+      </w:pPr>
+    </w:p>
+    <w:p>
+      <w:pPr>
+        <w:rPr>
+          <w:rFonts w:ascii="Times New Roman" w:hAnsi="Times New Roman" w:cs="Times New Roman"/>
+          <w:b/>
+          <w:bCs/>
+          <w:sz w:val="28"/>
+          <w:szCs w:val="28"/>
+          <w:u w:val="single"/>
+        </w:rPr>
+      </w:pPr>
+    </w:p>
+    <w:p>
+      <w:pPr>
+        <w:rPr>
+          <w:rFonts w:ascii="Times New Roman" w:hAnsi="Times New Roman" w:cs="Times New Roman"/>
+          <w:b/>
+          <w:bCs/>
+          <w:sz w:val="28"/>
+          <w:szCs w:val="28"/>
+          <w:u w:val="single"/>
+        </w:rPr>
+      </w:pPr>
+    </w:p>
+    <w:p>
+      <w:pPr>
+        <w:rPr>
+          <w:rFonts w:ascii="Times New Roman" w:hAnsi="Times New Roman" w:cs="Times New Roman"/>
+          <w:b/>
+          <w:bCs/>
+          <w:sz w:val="28"/>
+          <w:szCs w:val="28"/>
+          <w:u w:val="single"/>
+        </w:rPr>
+      </w:pPr>
+    </w:p>
+    <w:p>
+      <w:pPr>
+        <w:rPr>
+          <w:rFonts w:ascii="Times New Roman" w:hAnsi="Times New Roman" w:cs="Times New Roman"/>
+          <w:b/>
+          <w:bCs/>
+          <w:sz w:val="28"/>
+          <w:szCs w:val="28"/>
+          <w:u w:val="single"/>
+        </w:rPr>
+      </w:pPr>
+    </w:p>
+    <w:p>
+      <w:pPr>
+        <w:rPr>
+          <w:rFonts w:ascii="Times New Roman" w:hAnsi="Times New Roman" w:cs="Times New Roman"/>
+          <w:b/>
+          <w:bCs/>
+          <w:sz w:val="28"/>
+          <w:szCs w:val="28"/>
+          <w:u w:val="single"/>
+        </w:rPr>
+      </w:pPr>
+    </w:p>
+    <w:p>
+      <w:pPr>
+        <w:rPr>
+          <w:rFonts w:ascii="Times New Roman" w:hAnsi="Times New Roman" w:cs="Times New Roman"/>
+          <w:b/>
+          <w:bCs/>
+          <w:sz w:val="28"/>
+          <w:szCs w:val="28"/>
+          <w:u w:val="single"/>
+        </w:rPr>
+      </w:pPr>
+    </w:p>
+    <w:p>
+      <w:pPr>
+        <w:rPr>
+          <w:rFonts w:ascii="Times New Roman" w:hAnsi="Times New Roman" w:cs="Times New Roman"/>
+          <w:b/>
+          <w:bCs/>
+          <w:sz w:val="28"/>
+          <w:szCs w:val="28"/>
+          <w:u w:val="single"/>
+        </w:rPr>
+      </w:pPr>
+    </w:p>
+    <w:p>
+      <w:pPr>
+        <w:rPr>
+          <w:rFonts w:ascii="Times New Roman" w:hAnsi="Times New Roman" w:cs="Times New Roman"/>
+          <w:b/>
+          <w:bCs/>
+          <w:sz w:val="28"/>
+          <w:szCs w:val="28"/>
+          <w:u w:val="single"/>
+        </w:rPr>
+      </w:pPr>
+    </w:p>
+    <w:p>
+      <w:pPr>
+        <w:rPr>
+          <w:rFonts w:ascii="Times New Roman" w:hAnsi="Times New Roman" w:cs="Times New Roman"/>
+          <w:b/>
+          <w:bCs/>
+          <w:sz w:val="28"/>
+          <w:szCs w:val="28"/>
+          <w:u w:val="single"/>
+        </w:rPr>
+      </w:pPr>
+    </w:p>
+    <w:p>
+      <w:pPr>
+        <w:rPr>
+          <w:rFonts w:ascii="Times New Roman" w:hAnsi="Times New Roman" w:cs="Times New Roman"/>
+          <w:b/>
+          <w:bCs/>
+          <w:sz w:val="28"/>
+          <w:szCs w:val="28"/>
+          <w:u w:val="single"/>
+        </w:rPr>
+      </w:pPr>
+    </w:p>
+    <w:p>
+      <w:pPr>
+        <w:rPr>
+          <w:rFonts w:ascii="Times New Roman" w:hAnsi="Times New Roman" w:cs="Times New Roman"/>
+          <w:b/>
+          <w:bCs/>
+          <w:sz w:val="28"/>
+          <w:szCs w:val="28"/>
+          <w:u w:val="single"/>
+        </w:rPr>
+      </w:pPr>
+    </w:p>
+    <w:p>
+      <w:pPr>
+        <w:rPr>
+          <w:rFonts w:ascii="Times New Roman" w:hAnsi="Times New Roman" w:cs="Times New Roman"/>
+          <w:b/>
+          <w:bCs/>
+          <w:sz w:val="28"/>
+          <w:szCs w:val="28"/>
+          <w:u w:val="single"/>
+        </w:rPr>
+      </w:pPr>
+    </w:p>
+    <w:p>
+      <w:pPr>
+        <w:rPr>
+          <w:rFonts w:ascii="Times New Roman" w:hAnsi="Times New Roman" w:cs="Times New Roman"/>
+          <w:b/>
+          <w:bCs/>
+          <w:sz w:val="28"/>
+          <w:szCs w:val="28"/>
+          <w:u w:val="single"/>
+        </w:rPr>
+      </w:pPr>
+    </w:p>
+    <w:p>
+      <w:pPr>
+        <w:rPr>
+          <w:rFonts w:ascii="Times New Roman" w:hAnsi="Times New Roman" w:cs="Times New Roman"/>
+          <w:b/>
+          <w:bCs/>
+          <w:sz w:val="28"/>
+          <w:szCs w:val="28"/>
+          <w:u w:val="single"/>
+        </w:rPr>
+      </w:pPr>
+    </w:p>
+    <w:p>
+      <w:pPr>
+        <w:rPr>
+          <w:rFonts w:ascii="Times New Roman" w:hAnsi="Times New Roman" w:cs="Times New Roman"/>
+          <w:b/>
+          <w:bCs/>
+          <w:sz w:val="28"/>
+          <w:szCs w:val="28"/>
+          <w:u w:val="single"/>
+        </w:rPr>
+      </w:pPr>
+    </w:p>
+    <w:p>
+      <w:pPr>
+        <w:rPr>
+          <w:rFonts w:ascii="Times New Roman" w:hAnsi="Times New Roman" w:cs="Times New Roman"/>
+          <w:b/>
+          <w:bCs/>
+          <w:sz w:val="28"/>
+          <w:szCs w:val="28"/>
+          <w:u w:val="single"/>
+        </w:rPr>
+      </w:pPr>
+    </w:p>
+    <w:p>
+      <w:pPr>
+        <w:rPr>
+          <w:rFonts w:ascii="Times New Roman" w:hAnsi="Times New Roman" w:cs="Times New Roman"/>
+          <w:b/>
+          <w:bCs/>
+          <w:sz w:val="28"/>
+          <w:szCs w:val="28"/>
+          <w:u w:val="single"/>
+        </w:rPr>
+      </w:pPr>
+    </w:p>
+    <w:p>
+      <w:pPr>
+        <w:rPr>
+          <w:rFonts w:ascii="Times New Roman" w:hAnsi="Times New Roman" w:cs="Times New Roman"/>
+          <w:b/>
+          <w:bCs/>
+          <w:sz w:val="28"/>
+          <w:szCs w:val="28"/>
+          <w:u w:val="single"/>
+        </w:rPr>
+      </w:pPr>
+    </w:p>
+    <w:p>
+      <w:pPr>
+        <w:rPr>
+          <w:rFonts w:ascii="Times New Roman" w:hAnsi="Times New Roman" w:cs="Times New Roman"/>
+          <w:b/>
+          <w:bCs/>
+          <w:sz w:val="28"/>
+          <w:szCs w:val="28"/>
+          <w:u w:val="single"/>
+        </w:rPr>
+      </w:pPr>
+    </w:p>
+    <w:p>
+      <w:pPr>
+        <w:rPr>
+          <w:rFonts w:ascii="Times New Roman" w:hAnsi="Times New Roman" w:cs="Times New Roman"/>
+          <w:b/>
+          <w:bCs/>
+          <w:sz w:val="28"/>
+          <w:szCs w:val="28"/>
+          <w:u w:val="single"/>
+        </w:rPr>
+      </w:pPr>
+    </w:p>
+    <w:p>
+      <w:pPr>
+        <w:rPr>
+          <w:rFonts w:ascii="Times New Roman" w:hAnsi="Times New Roman" w:cs="Times New Roman"/>
+          <w:b/>
+          <w:bCs/>
+          <w:sz w:val="28"/>
+          <w:szCs w:val="28"/>
+          <w:u w:val="single"/>
+        </w:rPr>
+      </w:pPr>
+    </w:p>
+    <w:p>
+      <w:pPr>
+        <w:rPr>
+          <w:rFonts w:ascii="Times New Roman" w:hAnsi="Times New Roman" w:cs="Times New Roman"/>
+          <w:b/>
+          <w:bCs/>
+          <w:sz w:val="28"/>
+          <w:szCs w:val="28"/>
+          <w:u w:val="single"/>
+        </w:rPr>
+      </w:pPr>
+    </w:p>
+    <w:p>
+      <w:pPr>
+        <w:rPr>
+          <w:rFonts w:ascii="Times New Roman" w:hAnsi="Times New Roman" w:cs="Times New Roman"/>
+          <w:b/>
+          <w:bCs/>
+          <w:sz w:val="28"/>
+          <w:szCs w:val="28"/>
+          <w:u w:val="single"/>
+        </w:rPr>
+      </w:pPr>
+    </w:p>
+    <w:p>
+      <w:pPr>
+        <w:rPr>
+          <w:rFonts w:ascii="Times New Roman" w:hAnsi="Times New Roman" w:cs="Times New Roman"/>
+          <w:b/>
+          <w:bCs/>
+          <w:sz w:val="28"/>
+          <w:szCs w:val="28"/>
+          <w:u w:val="single"/>
+        </w:rPr>
+      </w:pPr>
+    </w:p>
+    <w:p>
+      <w:pPr>
+        <w:rPr>
+          <w:rFonts w:ascii="Times New Roman" w:hAnsi="Times New Roman" w:cs="Times New Roman"/>
+          <w:b/>
+          <w:bCs/>
+          <w:sz w:val="28"/>
+          <w:szCs w:val="28"/>
+          <w:u w:val="single"/>
+        </w:rPr>
+      </w:pPr>
+    </w:p>
+    <w:p>
+      <w:pPr>
+        <w:rPr>
+          <w:rFonts w:ascii="Times New Roman" w:hAnsi="Times New Roman" w:cs="Times New Roman"/>
+          <w:b/>
+          <w:bCs/>
+          <w:sz w:val="28"/>
+          <w:szCs w:val="28"/>
+          <w:u w:val="single"/>
+        </w:rPr>
+      </w:pPr>
+      <w:r>
+        <w:rPr>
+          <w:rFonts w:ascii="Times New Roman" w:hAnsi="Times New Roman" w:cs="Times New Roman"/>
+          <w:b/>
+          <w:bCs/>
+          <w:sz w:val="28"/>
+          <w:szCs w:val="28"/>
+          <w:u w:val="single"/>
+        </w:rPr>
+        <w:lastRenderedPageBreak/>
         <w:t xml:space="preserve">Exercise 1 </w:t>
       </w:r>
       <w:r>
@@ -318,30 +648,1514 @@
           <w:bCs/>
           <w:sz w:val="28"/>
           <w:szCs w:val="28"/>
-        </w:rPr>
-      </w:pPr>
-    </w:p>
-    <w:p>
-      <w:pPr>
-        <w:rPr>
-          <w:rFonts w:ascii="Times New Roman" w:hAnsi="Times New Roman" w:cs="Times New Roman"/>
-          <w:b/>
-          <w:bCs/>
-          <w:sz w:val="28"/>
-          <w:szCs w:val="28"/>
-        </w:rPr>
-      </w:pPr>
-    </w:p>
-    <w:p>
-      <w:pPr>
-        <w:rPr>
-          <w:rFonts w:ascii="Times New Roman" w:hAnsi="Times New Roman" w:cs="Times New Roman"/>
-          <w:b/>
-          <w:bCs/>
-          <w:sz w:val="28"/>
-          <w:szCs w:val="28"/>
-        </w:rPr>
-      </w:pPr>
+          <w:u w:val="single"/>
+        </w:rPr>
+      </w:pPr>
+    </w:p>
+    <w:p>
+      <w:pPr>
+        <w:rPr>
+          <w:rFonts w:ascii="Times New Roman" w:hAnsi="Times New Roman" w:cs="Times New Roman"/>
+          <w:sz w:val="28"/>
+          <w:szCs w:val="28"/>
+        </w:rPr>
+      </w:pPr>
+      <w:r>
+        <w:rPr>
+          <w:rFonts w:ascii="Times New Roman" w:hAnsi="Times New Roman" w:cs="Times New Roman"/>
+          <w:sz w:val="28"/>
+          <w:szCs w:val="28"/>
+        </w:rPr>
+        <w:t>Step 5:</w:t>
+      </w:r>
+    </w:p>
+    <w:p>
+      <w:pPr>
+        <w:rPr>
+          <w:rFonts w:ascii="Times New Roman" w:hAnsi="Times New Roman" w:cs="Times New Roman"/>
+          <w:b/>
+          <w:bCs/>
+          <w:sz w:val="28"/>
+          <w:szCs w:val="28"/>
+        </w:rPr>
+      </w:pPr>
+      <w:r>
+        <w:rPr>
+          <w:rFonts w:ascii="Times New Roman" w:hAnsi="Times New Roman" w:cs="Times New Roman"/>
+          <w:b/>
+          <w:bCs/>
+          <w:noProof/>
+          <w:sz w:val="28"/>
+          <w:szCs w:val="28"/>
+        </w:rPr>
+        <w:drawing>
+          <wp:inline distT="0" distB="0" distL="0" distR="0" wp14:anchorId="7C06D8CC" wp14:editId="4D9482C5">
+            <wp:extent cx="5848350" cy="1032614"/>
+            <wp:effectExtent l="0" t="0" r="0" b="0"/>
+            <wp:docPr id="1683138759" name="Picture 1"/>
+            <wp:cNvGraphicFramePr>
+              <a:graphicFrameLocks xmlns:a="http://schemas.openxmlformats.org/drawingml/2006/main" noChangeAspect="1"/>
+            </wp:cNvGraphicFramePr>
+            <a:graphic xmlns:a="http://schemas.openxmlformats.org/drawingml/2006/main">
+              <a:graphicData uri="http://schemas.openxmlformats.org/drawingml/2006/picture">
+                <pic:pic xmlns:pic="http://schemas.openxmlformats.org/drawingml/2006/picture">
+                  <pic:nvPicPr>
+                    <pic:cNvPr id="0" name="Picture 1"/>
+                    <pic:cNvPicPr>
+                      <a:picLocks noChangeAspect="1" noChangeArrowheads="1"/>
+                    </pic:cNvPicPr>
+                  </pic:nvPicPr>
+                  <pic:blipFill>
+                    <a:blip r:embed="rId7" cstate="print">
+                      <a:extLst>
+                        <a:ext uri="{28A0092B-C50C-407E-A947-70E740481C1C}">
+                          <a14:useLocalDpi xmlns:a14="http://schemas.microsoft.com/office/drawing/2010/main" val="0"/>
+                        </a:ext>
+                      </a:extLst>
+                    </a:blip>
+                    <a:srcRect/>
+                    <a:stretch>
+                      <a:fillRect/>
+                    </a:stretch>
+                  </pic:blipFill>
+                  <pic:spPr bwMode="auto">
+                    <a:xfrm>
+                      <a:off x="0" y="0"/>
+                      <a:ext cx="5888096" cy="1039632"/>
+                    </a:xfrm>
+                    <a:prstGeom prst="rect">
+                      <a:avLst/>
+                    </a:prstGeom>
+                    <a:noFill/>
+                    <a:ln>
+                      <a:noFill/>
+                    </a:ln>
+                  </pic:spPr>
+                </pic:pic>
+              </a:graphicData>
+            </a:graphic>
+          </wp:inline>
+        </w:drawing>
+      </w:r>
+    </w:p>
+    <w:p>
+      <w:pPr>
+        <w:rPr>
+          <w:rFonts w:ascii="Times New Roman" w:hAnsi="Times New Roman" w:cs="Times New Roman"/>
+          <w:b/>
+          <w:bCs/>
+          <w:sz w:val="28"/>
+          <w:szCs w:val="28"/>
+        </w:rPr>
+      </w:pPr>
+    </w:p>
+    <w:p>
+      <w:pPr>
+        <w:rPr>
+          <w:rFonts w:ascii="Times New Roman" w:hAnsi="Times New Roman" w:cs="Times New Roman"/>
+          <w:b/>
+          <w:bCs/>
+          <w:sz w:val="28"/>
+          <w:szCs w:val="28"/>
+        </w:rPr>
+      </w:pPr>
+    </w:p>
+    <w:p>
+      <w:pPr>
+        <w:rPr>
+          <w:rFonts w:ascii="Times New Roman" w:hAnsi="Times New Roman" w:cs="Times New Roman"/>
+          <w:b/>
+          <w:bCs/>
+          <w:sz w:val="28"/>
+          <w:szCs w:val="28"/>
+        </w:rPr>
+      </w:pPr>
+      <w:r>
+        <w:rPr>
+          <w:rFonts w:ascii="Times New Roman" w:hAnsi="Times New Roman" w:cs="Times New Roman"/>
+          <w:b/>
+          <w:bCs/>
+          <w:noProof/>
+          <w:sz w:val="28"/>
+          <w:szCs w:val="28"/>
+        </w:rPr>
+        <w:lastRenderedPageBreak/>
+        <w:drawing>
+          <wp:anchor distT="0" distB="0" distL="114300" distR="114300" simplePos="0" relativeHeight="251658240" behindDoc="0" locked="0" layoutInCell="1" allowOverlap="1" wp14:anchorId="24A83C54" wp14:editId="0C7E0CF9">
+            <wp:simplePos x="0" y="0"/>
+            <wp:positionH relativeFrom="margin">
+              <wp:align>center</wp:align>
+            </wp:positionH>
+            <wp:positionV relativeFrom="paragraph">
+              <wp:posOffset>0</wp:posOffset>
+            </wp:positionV>
+            <wp:extent cx="1676400" cy="7181850"/>
+            <wp:effectExtent l="0" t="0" r="0" b="0"/>
+            <wp:wrapSquare wrapText="bothSides"/>
+            <wp:docPr id="1109241852" name="Picture 2"/>
+            <wp:cNvGraphicFramePr>
+              <a:graphicFrameLocks xmlns:a="http://schemas.openxmlformats.org/drawingml/2006/main" noChangeAspect="1"/>
+            </wp:cNvGraphicFramePr>
+            <a:graphic xmlns:a="http://schemas.openxmlformats.org/drawingml/2006/main">
+              <a:graphicData uri="http://schemas.openxmlformats.org/drawingml/2006/picture">
+                <pic:pic xmlns:pic="http://schemas.openxmlformats.org/drawingml/2006/picture">
+                  <pic:nvPicPr>
+                    <pic:cNvPr id="0" name="Picture 2"/>
+                    <pic:cNvPicPr>
+                      <a:picLocks noChangeAspect="1" noChangeArrowheads="1"/>
+                    </pic:cNvPicPr>
+                  </pic:nvPicPr>
+                  <pic:blipFill>
+                    <a:blip r:embed="rId8">
+                      <a:extLst>
+                        <a:ext uri="{28A0092B-C50C-407E-A947-70E740481C1C}">
+                          <a14:useLocalDpi xmlns:a14="http://schemas.microsoft.com/office/drawing/2010/main" val="0"/>
+                        </a:ext>
+                      </a:extLst>
+                    </a:blip>
+                    <a:srcRect/>
+                    <a:stretch>
+                      <a:fillRect/>
+                    </a:stretch>
+                  </pic:blipFill>
+                  <pic:spPr bwMode="auto">
+                    <a:xfrm>
+                      <a:off x="0" y="0"/>
+                      <a:ext cx="1676400" cy="7181850"/>
+                    </a:xfrm>
+                    <a:prstGeom prst="rect">
+                      <a:avLst/>
+                    </a:prstGeom>
+                    <a:noFill/>
+                    <a:ln>
+                      <a:noFill/>
+                    </a:ln>
+                  </pic:spPr>
+                </pic:pic>
+              </a:graphicData>
+            </a:graphic>
+          </wp:anchor>
+        </w:drawing>
+      </w:r>
+    </w:p>
+    <w:p>
+      <w:pPr>
+        <w:rPr>
+          <w:rFonts w:ascii="Times New Roman" w:hAnsi="Times New Roman" w:cs="Times New Roman"/>
+          <w:sz w:val="28"/>
+          <w:szCs w:val="28"/>
+        </w:rPr>
+      </w:pPr>
+      <w:r>
+        <w:rPr>
+          <w:rFonts w:ascii="Times New Roman" w:hAnsi="Times New Roman" w:cs="Times New Roman"/>
+          <w:sz w:val="28"/>
+          <w:szCs w:val="28"/>
+        </w:rPr>
+        <w:t>Step 8</w:t>
+      </w:r>
+    </w:p>
+    <w:p>
+      <w:pPr>
+        <w:rPr>
+          <w:rFonts w:ascii="Times New Roman" w:hAnsi="Times New Roman" w:cs="Times New Roman"/>
+          <w:sz w:val="28"/>
+          <w:szCs w:val="28"/>
+        </w:rPr>
+      </w:pPr>
+    </w:p>
+    <w:p>
+      <w:pPr>
+        <w:rPr>
+          <w:rFonts w:ascii="Times New Roman" w:hAnsi="Times New Roman" w:cs="Times New Roman"/>
+          <w:sz w:val="28"/>
+          <w:szCs w:val="28"/>
+        </w:rPr>
+      </w:pPr>
+    </w:p>
+    <w:p>
+      <w:pPr>
+        <w:rPr>
+          <w:rFonts w:ascii="Times New Roman" w:hAnsi="Times New Roman" w:cs="Times New Roman"/>
+          <w:sz w:val="28"/>
+          <w:szCs w:val="28"/>
+        </w:rPr>
+      </w:pPr>
+    </w:p>
+    <w:p>
+      <w:pPr>
+        <w:rPr>
+          <w:rFonts w:ascii="Times New Roman" w:hAnsi="Times New Roman" w:cs="Times New Roman"/>
+          <w:sz w:val="28"/>
+          <w:szCs w:val="28"/>
+        </w:rPr>
+      </w:pPr>
+    </w:p>
+    <w:p>
+      <w:pPr>
+        <w:rPr>
+          <w:rFonts w:ascii="Times New Roman" w:hAnsi="Times New Roman" w:cs="Times New Roman"/>
+          <w:sz w:val="28"/>
+          <w:szCs w:val="28"/>
+        </w:rPr>
+      </w:pPr>
+    </w:p>
+    <w:p>
+      <w:pPr>
+        <w:rPr>
+          <w:rFonts w:ascii="Times New Roman" w:hAnsi="Times New Roman" w:cs="Times New Roman"/>
+          <w:sz w:val="28"/>
+          <w:szCs w:val="28"/>
+        </w:rPr>
+      </w:pPr>
+    </w:p>
+    <w:p>
+      <w:pPr>
+        <w:rPr>
+          <w:rFonts w:ascii="Times New Roman" w:hAnsi="Times New Roman" w:cs="Times New Roman"/>
+          <w:sz w:val="28"/>
+          <w:szCs w:val="28"/>
+        </w:rPr>
+      </w:pPr>
+    </w:p>
+    <w:p>
+      <w:pPr>
+        <w:rPr>
+          <w:rFonts w:ascii="Times New Roman" w:hAnsi="Times New Roman" w:cs="Times New Roman"/>
+          <w:sz w:val="28"/>
+          <w:szCs w:val="28"/>
+        </w:rPr>
+      </w:pPr>
+    </w:p>
+    <w:p>
+      <w:pPr>
+        <w:rPr>
+          <w:rFonts w:ascii="Times New Roman" w:hAnsi="Times New Roman" w:cs="Times New Roman"/>
+          <w:sz w:val="28"/>
+          <w:szCs w:val="28"/>
+        </w:rPr>
+      </w:pPr>
+    </w:p>
+    <w:p>
+      <w:pPr>
+        <w:rPr>
+          <w:rFonts w:ascii="Times New Roman" w:hAnsi="Times New Roman" w:cs="Times New Roman"/>
+          <w:sz w:val="28"/>
+          <w:szCs w:val="28"/>
+        </w:rPr>
+      </w:pPr>
+    </w:p>
+    <w:p>
+      <w:pPr>
+        <w:rPr>
+          <w:rFonts w:ascii="Times New Roman" w:hAnsi="Times New Roman" w:cs="Times New Roman"/>
+          <w:sz w:val="28"/>
+          <w:szCs w:val="28"/>
+        </w:rPr>
+      </w:pPr>
+    </w:p>
+    <w:p>
+      <w:pPr>
+        <w:rPr>
+          <w:rFonts w:ascii="Times New Roman" w:hAnsi="Times New Roman" w:cs="Times New Roman"/>
+          <w:sz w:val="28"/>
+          <w:szCs w:val="28"/>
+        </w:rPr>
+      </w:pPr>
+    </w:p>
+    <w:p>
+      <w:pPr>
+        <w:rPr>
+          <w:rFonts w:ascii="Times New Roman" w:hAnsi="Times New Roman" w:cs="Times New Roman"/>
+          <w:sz w:val="28"/>
+          <w:szCs w:val="28"/>
+        </w:rPr>
+      </w:pPr>
+    </w:p>
+    <w:p>
+      <w:pPr>
+        <w:rPr>
+          <w:rFonts w:ascii="Times New Roman" w:hAnsi="Times New Roman" w:cs="Times New Roman"/>
+          <w:sz w:val="28"/>
+          <w:szCs w:val="28"/>
+        </w:rPr>
+      </w:pPr>
+    </w:p>
+    <w:p>
+      <w:pPr>
+        <w:rPr>
+          <w:rFonts w:ascii="Times New Roman" w:hAnsi="Times New Roman" w:cs="Times New Roman"/>
+          <w:sz w:val="28"/>
+          <w:szCs w:val="28"/>
+        </w:rPr>
+      </w:pPr>
+    </w:p>
+    <w:p>
+      <w:pPr>
+        <w:rPr>
+          <w:rFonts w:ascii="Times New Roman" w:hAnsi="Times New Roman" w:cs="Times New Roman"/>
+          <w:sz w:val="28"/>
+          <w:szCs w:val="28"/>
+        </w:rPr>
+      </w:pPr>
+    </w:p>
+    <w:p>
+      <w:pPr>
+        <w:rPr>
+          <w:rFonts w:ascii="Times New Roman" w:hAnsi="Times New Roman" w:cs="Times New Roman"/>
+          <w:sz w:val="28"/>
+          <w:szCs w:val="28"/>
+        </w:rPr>
+      </w:pPr>
+    </w:p>
+    <w:p>
+      <w:pPr>
+        <w:rPr>
+          <w:rFonts w:ascii="Times New Roman" w:hAnsi="Times New Roman" w:cs="Times New Roman"/>
+          <w:sz w:val="28"/>
+          <w:szCs w:val="28"/>
+        </w:rPr>
+      </w:pPr>
+    </w:p>
+    <w:p>
+      <w:pPr>
+        <w:rPr>
+          <w:rFonts w:ascii="Times New Roman" w:hAnsi="Times New Roman" w:cs="Times New Roman"/>
+          <w:sz w:val="28"/>
+          <w:szCs w:val="28"/>
+        </w:rPr>
+      </w:pPr>
+    </w:p>
+    <w:p>
+      <w:pPr>
+        <w:rPr>
+          <w:rFonts w:ascii="Times New Roman" w:hAnsi="Times New Roman" w:cs="Times New Roman"/>
+          <w:sz w:val="28"/>
+          <w:szCs w:val="28"/>
+        </w:rPr>
+      </w:pPr>
+    </w:p>
+    <w:p>
+      <w:pPr>
+        <w:rPr>
+          <w:rFonts w:ascii="Times New Roman" w:hAnsi="Times New Roman" w:cs="Times New Roman"/>
+          <w:sz w:val="28"/>
+          <w:szCs w:val="28"/>
+        </w:rPr>
+      </w:pPr>
+    </w:p>
+    <w:p>
+      <w:pPr>
+        <w:rPr>
+          <w:rFonts w:ascii="Times New Roman" w:hAnsi="Times New Roman" w:cs="Times New Roman"/>
+          <w:sz w:val="28"/>
+          <w:szCs w:val="28"/>
+        </w:rPr>
+      </w:pPr>
+    </w:p>
+    <w:p>
+      <w:pPr>
+        <w:rPr>
+          <w:rFonts w:ascii="Times New Roman" w:hAnsi="Times New Roman" w:cs="Times New Roman"/>
+          <w:sz w:val="28"/>
+          <w:szCs w:val="28"/>
+        </w:rPr>
+      </w:pPr>
+    </w:p>
+    <w:p>
+      <w:pPr>
+        <w:rPr>
+          <w:rFonts w:ascii="Times New Roman" w:hAnsi="Times New Roman" w:cs="Times New Roman"/>
+          <w:sz w:val="28"/>
+          <w:szCs w:val="28"/>
+        </w:rPr>
+      </w:pPr>
+    </w:p>
+    <w:p>
+      <w:pPr>
+        <w:rPr>
+          <w:rFonts w:ascii="Times New Roman" w:hAnsi="Times New Roman" w:cs="Times New Roman"/>
+          <w:sz w:val="28"/>
+          <w:szCs w:val="28"/>
+        </w:rPr>
+      </w:pPr>
+    </w:p>
+    <w:p>
+      <w:pPr>
+        <w:rPr>
+          <w:rFonts w:ascii="Times New Roman" w:hAnsi="Times New Roman" w:cs="Times New Roman"/>
+          <w:sz w:val="28"/>
+          <w:szCs w:val="28"/>
+        </w:rPr>
+      </w:pPr>
+    </w:p>
+    <w:p>
+      <w:pPr>
+        <w:rPr>
+          <w:rFonts w:ascii="Times New Roman" w:hAnsi="Times New Roman" w:cs="Times New Roman"/>
+          <w:sz w:val="28"/>
+          <w:szCs w:val="28"/>
+        </w:rPr>
+      </w:pPr>
+    </w:p>
+    <w:p>
+      <w:pPr>
+        <w:rPr>
+          <w:rFonts w:ascii="Times New Roman" w:hAnsi="Times New Roman" w:cs="Times New Roman"/>
+          <w:sz w:val="28"/>
+          <w:szCs w:val="28"/>
+        </w:rPr>
+      </w:pPr>
+    </w:p>
+    <w:p>
+      <w:pPr>
+        <w:rPr>
+          <w:rFonts w:ascii="Times New Roman" w:hAnsi="Times New Roman" w:cs="Times New Roman"/>
+          <w:sz w:val="28"/>
+          <w:szCs w:val="28"/>
+        </w:rPr>
+      </w:pPr>
+    </w:p>
+    <w:p>
+      <w:pPr>
+        <w:rPr>
+          <w:rFonts w:ascii="Times New Roman" w:hAnsi="Times New Roman" w:cs="Times New Roman"/>
+          <w:sz w:val="28"/>
+          <w:szCs w:val="28"/>
+        </w:rPr>
+      </w:pPr>
+    </w:p>
+    <w:p>
+      <w:pPr>
+        <w:rPr>
+          <w:rFonts w:ascii="Times New Roman" w:hAnsi="Times New Roman" w:cs="Times New Roman"/>
+          <w:sz w:val="28"/>
+          <w:szCs w:val="28"/>
+        </w:rPr>
+      </w:pPr>
+    </w:p>
+    <w:p>
+      <w:pPr>
+        <w:rPr>
+          <w:rFonts w:ascii="Times New Roman" w:hAnsi="Times New Roman" w:cs="Times New Roman"/>
+          <w:sz w:val="28"/>
+          <w:szCs w:val="28"/>
+        </w:rPr>
+      </w:pPr>
+    </w:p>
+    <w:p>
+      <w:pPr>
+        <w:rPr>
+          <w:rFonts w:ascii="Times New Roman" w:hAnsi="Times New Roman" w:cs="Times New Roman"/>
+          <w:sz w:val="28"/>
+          <w:szCs w:val="28"/>
+        </w:rPr>
+      </w:pPr>
+    </w:p>
+    <w:p>
+      <w:pPr>
+        <w:rPr>
+          <w:rFonts w:ascii="Times New Roman" w:hAnsi="Times New Roman" w:cs="Times New Roman"/>
+          <w:sz w:val="28"/>
+          <w:szCs w:val="28"/>
+        </w:rPr>
+      </w:pPr>
+    </w:p>
+    <w:p>
+      <w:pPr>
+        <w:rPr>
+          <w:rFonts w:ascii="Times New Roman" w:hAnsi="Times New Roman" w:cs="Times New Roman"/>
+          <w:sz w:val="28"/>
+          <w:szCs w:val="28"/>
+        </w:rPr>
+      </w:pPr>
+    </w:p>
+    <w:p>
+      <w:pPr>
+        <w:rPr>
+          <w:rFonts w:ascii="Times New Roman" w:hAnsi="Times New Roman" w:cs="Times New Roman"/>
+          <w:sz w:val="28"/>
+          <w:szCs w:val="28"/>
+        </w:rPr>
+      </w:pPr>
+    </w:p>
+    <w:p>
+      <w:pPr>
+        <w:rPr>
+          <w:rFonts w:ascii="Times New Roman" w:hAnsi="Times New Roman" w:cs="Times New Roman"/>
+          <w:sz w:val="28"/>
+          <w:szCs w:val="28"/>
+        </w:rPr>
+      </w:pPr>
+    </w:p>
+    <w:p>
+      <w:pPr>
+        <w:rPr>
+          <w:rFonts w:ascii="Times New Roman" w:hAnsi="Times New Roman" w:cs="Times New Roman"/>
+          <w:sz w:val="28"/>
+          <w:szCs w:val="28"/>
+        </w:rPr>
+      </w:pPr>
+    </w:p>
+    <w:p>
+      <w:pPr>
+        <w:rPr>
+          <w:rFonts w:ascii="Times New Roman" w:hAnsi="Times New Roman" w:cs="Times New Roman"/>
+          <w:sz w:val="28"/>
+          <w:szCs w:val="28"/>
+        </w:rPr>
+      </w:pPr>
+      <w:r>
+        <w:rPr>
+          <w:rFonts w:ascii="Times New Roman" w:hAnsi="Times New Roman" w:cs="Times New Roman"/>
+          <w:b/>
+          <w:bCs/>
+          <w:noProof/>
+          <w:sz w:val="28"/>
+          <w:szCs w:val="28"/>
+        </w:rPr>
+        <w:lastRenderedPageBreak/>
+        <w:drawing>
+          <wp:anchor distT="0" distB="0" distL="114300" distR="114300" simplePos="0" relativeHeight="251660288" behindDoc="0" locked="0" layoutInCell="1" allowOverlap="1" wp14:anchorId="0FE248B0" wp14:editId="35183250">
+            <wp:simplePos x="0" y="0"/>
+            <wp:positionH relativeFrom="margin">
+              <wp:posOffset>420651</wp:posOffset>
+            </wp:positionH>
+            <wp:positionV relativeFrom="paragraph">
+              <wp:posOffset>2283120</wp:posOffset>
+            </wp:positionV>
+            <wp:extent cx="1651000" cy="5936615"/>
+            <wp:effectExtent l="0" t="0" r="6350" b="6985"/>
+            <wp:wrapSquare wrapText="bothSides"/>
+            <wp:docPr id="899927197" name="Picture 4"/>
+            <wp:cNvGraphicFramePr>
+              <a:graphicFrameLocks xmlns:a="http://schemas.openxmlformats.org/drawingml/2006/main" noChangeAspect="1"/>
+            </wp:cNvGraphicFramePr>
+            <a:graphic xmlns:a="http://schemas.openxmlformats.org/drawingml/2006/main">
+              <a:graphicData uri="http://schemas.openxmlformats.org/drawingml/2006/picture">
+                <pic:pic xmlns:pic="http://schemas.openxmlformats.org/drawingml/2006/picture">
+                  <pic:nvPicPr>
+                    <pic:cNvPr id="0" name="Picture 4"/>
+                    <pic:cNvPicPr>
+                      <a:picLocks noChangeAspect="1" noChangeArrowheads="1"/>
+                    </pic:cNvPicPr>
+                  </pic:nvPicPr>
+                  <pic:blipFill>
+                    <a:blip r:embed="rId9">
+                      <a:extLst>
+                        <a:ext uri="{28A0092B-C50C-407E-A947-70E740481C1C}">
+                          <a14:useLocalDpi xmlns:a14="http://schemas.microsoft.com/office/drawing/2010/main" val="0"/>
+                        </a:ext>
+                      </a:extLst>
+                    </a:blip>
+                    <a:srcRect/>
+                    <a:stretch>
+                      <a:fillRect/>
+                    </a:stretch>
+                  </pic:blipFill>
+                  <pic:spPr bwMode="auto">
+                    <a:xfrm>
+                      <a:off x="0" y="0"/>
+                      <a:ext cx="1651000" cy="5936615"/>
+                    </a:xfrm>
+                    <a:prstGeom prst="rect">
+                      <a:avLst/>
+                    </a:prstGeom>
+                    <a:noFill/>
+                    <a:ln>
+                      <a:noFill/>
+                    </a:ln>
+                  </pic:spPr>
+                </pic:pic>
+              </a:graphicData>
+            </a:graphic>
+          </wp:anchor>
+        </w:drawing>
+      </w:r>
+      <w:r>
+        <w:rPr>
+          <w:rFonts w:ascii="Times New Roman" w:hAnsi="Times New Roman" w:cs="Times New Roman"/>
+          <w:b/>
+          <w:bCs/>
+          <w:noProof/>
+          <w:sz w:val="28"/>
+          <w:szCs w:val="28"/>
+        </w:rPr>
+        <w:drawing>
+          <wp:anchor distT="0" distB="0" distL="114300" distR="114300" simplePos="0" relativeHeight="251659264" behindDoc="0" locked="0" layoutInCell="1" allowOverlap="1" wp14:anchorId="30E91F5A" wp14:editId="6AAA5393">
+            <wp:simplePos x="0" y="0"/>
+            <wp:positionH relativeFrom="margin">
+              <wp:align>right</wp:align>
+            </wp:positionH>
+            <wp:positionV relativeFrom="paragraph">
+              <wp:posOffset>414669</wp:posOffset>
+            </wp:positionV>
+            <wp:extent cx="5943600" cy="2419350"/>
+            <wp:effectExtent l="0" t="0" r="0" b="0"/>
+            <wp:wrapSquare wrapText="bothSides"/>
+            <wp:docPr id="2140792226" name="Picture 3"/>
+            <wp:cNvGraphicFramePr>
+              <a:graphicFrameLocks xmlns:a="http://schemas.openxmlformats.org/drawingml/2006/main" noChangeAspect="1"/>
+            </wp:cNvGraphicFramePr>
+            <a:graphic xmlns:a="http://schemas.openxmlformats.org/drawingml/2006/main">
+              <a:graphicData uri="http://schemas.openxmlformats.org/drawingml/2006/picture">
+                <pic:pic xmlns:pic="http://schemas.openxmlformats.org/drawingml/2006/picture">
+                  <pic:nvPicPr>
+                    <pic:cNvPr id="0" name="Picture 3"/>
+                    <pic:cNvPicPr>
+                      <a:picLocks noChangeAspect="1" noChangeArrowheads="1"/>
+                    </pic:cNvPicPr>
+                  </pic:nvPicPr>
+                  <pic:blipFill>
+                    <a:blip r:embed="rId10" cstate="print">
+                      <a:extLst>
+                        <a:ext uri="{28A0092B-C50C-407E-A947-70E740481C1C}">
+                          <a14:useLocalDpi xmlns:a14="http://schemas.microsoft.com/office/drawing/2010/main" val="0"/>
+                        </a:ext>
+                      </a:extLst>
+                    </a:blip>
+                    <a:srcRect/>
+                    <a:stretch>
+                      <a:fillRect/>
+                    </a:stretch>
+                  </pic:blipFill>
+                  <pic:spPr bwMode="auto">
+                    <a:xfrm>
+                      <a:off x="0" y="0"/>
+                      <a:ext cx="5943600" cy="2419350"/>
+                    </a:xfrm>
+                    <a:prstGeom prst="rect">
+                      <a:avLst/>
+                    </a:prstGeom>
+                    <a:noFill/>
+                    <a:ln>
+                      <a:noFill/>
+                    </a:ln>
+                  </pic:spPr>
+                </pic:pic>
+              </a:graphicData>
+            </a:graphic>
+          </wp:anchor>
+        </w:drawing>
+      </w:r>
+      <w:r>
+        <w:rPr>
+          <w:rFonts w:ascii="Times New Roman" w:hAnsi="Times New Roman" w:cs="Times New Roman"/>
+          <w:sz w:val="28"/>
+          <w:szCs w:val="28"/>
+        </w:rPr>
+        <w:t xml:space="preserve">Step 10 </w:t>
+      </w:r>
+    </w:p>
+    <w:p>
+      <w:pPr>
+        <w:rPr>
+          <w:rFonts w:ascii="Times New Roman" w:hAnsi="Times New Roman" w:cs="Times New Roman"/>
+          <w:b/>
+          <w:bCs/>
+          <w:sz w:val="28"/>
+          <w:szCs w:val="28"/>
+        </w:rPr>
+      </w:pPr>
+    </w:p>
+    <w:p>
+      <w:pPr>
+        <w:rPr>
+          <w:rFonts w:ascii="Times New Roman" w:hAnsi="Times New Roman" w:cs="Times New Roman"/>
+          <w:b/>
+          <w:bCs/>
+          <w:sz w:val="28"/>
+          <w:szCs w:val="28"/>
+        </w:rPr>
+      </w:pPr>
+    </w:p>
+    <w:p>
+      <w:pPr>
+        <w:rPr>
+          <w:rFonts w:ascii="Times New Roman" w:hAnsi="Times New Roman" w:cs="Times New Roman"/>
+          <w:b/>
+          <w:bCs/>
+          <w:sz w:val="28"/>
+          <w:szCs w:val="28"/>
+        </w:rPr>
+      </w:pPr>
+    </w:p>
+    <w:p>
+      <w:pPr>
+        <w:rPr>
+          <w:rFonts w:ascii="Times New Roman" w:hAnsi="Times New Roman" w:cs="Times New Roman"/>
+          <w:b/>
+          <w:bCs/>
+          <w:sz w:val="28"/>
+          <w:szCs w:val="28"/>
+        </w:rPr>
+      </w:pPr>
+    </w:p>
+    <w:p>
+      <w:pPr>
+        <w:rPr>
+          <w:rFonts w:ascii="Times New Roman" w:hAnsi="Times New Roman" w:cs="Times New Roman"/>
+          <w:b/>
+          <w:bCs/>
+          <w:sz w:val="28"/>
+          <w:szCs w:val="28"/>
+        </w:rPr>
+      </w:pPr>
+    </w:p>
+    <w:p>
+      <w:pPr>
+        <w:rPr>
+          <w:rFonts w:ascii="Times New Roman" w:hAnsi="Times New Roman" w:cs="Times New Roman"/>
+          <w:b/>
+          <w:bCs/>
+          <w:sz w:val="28"/>
+          <w:szCs w:val="28"/>
+        </w:rPr>
+      </w:pPr>
+    </w:p>
+    <w:p>
+      <w:pPr>
+        <w:rPr>
+          <w:rFonts w:ascii="Times New Roman" w:hAnsi="Times New Roman" w:cs="Times New Roman"/>
+          <w:b/>
+          <w:bCs/>
+          <w:sz w:val="28"/>
+          <w:szCs w:val="28"/>
+        </w:rPr>
+      </w:pPr>
+    </w:p>
+    <w:p>
+      <w:pPr>
+        <w:rPr>
+          <w:rFonts w:ascii="Times New Roman" w:hAnsi="Times New Roman" w:cs="Times New Roman"/>
+          <w:b/>
+          <w:bCs/>
+          <w:sz w:val="28"/>
+          <w:szCs w:val="28"/>
+        </w:rPr>
+      </w:pPr>
+    </w:p>
+    <w:p>
+      <w:pPr>
+        <w:rPr>
+          <w:rFonts w:ascii="Times New Roman" w:hAnsi="Times New Roman" w:cs="Times New Roman"/>
+          <w:b/>
+          <w:bCs/>
+          <w:sz w:val="28"/>
+          <w:szCs w:val="28"/>
+        </w:rPr>
+      </w:pPr>
+    </w:p>
+    <w:p>
+      <w:pPr>
+        <w:rPr>
+          <w:rFonts w:ascii="Times New Roman" w:hAnsi="Times New Roman" w:cs="Times New Roman"/>
+          <w:b/>
+          <w:bCs/>
+          <w:sz w:val="28"/>
+          <w:szCs w:val="28"/>
+        </w:rPr>
+      </w:pPr>
+    </w:p>
+    <w:p>
+      <w:pPr>
+        <w:rPr>
+          <w:rFonts w:ascii="Times New Roman" w:hAnsi="Times New Roman" w:cs="Times New Roman"/>
+          <w:b/>
+          <w:bCs/>
+          <w:sz w:val="28"/>
+          <w:szCs w:val="28"/>
+        </w:rPr>
+      </w:pPr>
+    </w:p>
+    <w:p>
+      <w:pPr>
+        <w:rPr>
+          <w:rFonts w:ascii="Times New Roman" w:hAnsi="Times New Roman" w:cs="Times New Roman"/>
+          <w:b/>
+          <w:bCs/>
+          <w:sz w:val="28"/>
+          <w:szCs w:val="28"/>
+        </w:rPr>
+      </w:pPr>
+    </w:p>
+    <w:p>
+      <w:pPr>
+        <w:rPr>
+          <w:rFonts w:ascii="Times New Roman" w:hAnsi="Times New Roman" w:cs="Times New Roman"/>
+          <w:b/>
+          <w:bCs/>
+          <w:sz w:val="28"/>
+          <w:szCs w:val="28"/>
+        </w:rPr>
+      </w:pPr>
+    </w:p>
+    <w:p>
+      <w:pPr>
+        <w:rPr>
+          <w:rFonts w:ascii="Times New Roman" w:hAnsi="Times New Roman" w:cs="Times New Roman"/>
+          <w:b/>
+          <w:bCs/>
+          <w:sz w:val="28"/>
+          <w:szCs w:val="28"/>
+        </w:rPr>
+      </w:pPr>
+    </w:p>
+    <w:p>
+      <w:pPr>
+        <w:rPr>
+          <w:rFonts w:ascii="Times New Roman" w:hAnsi="Times New Roman" w:cs="Times New Roman"/>
+          <w:b/>
+          <w:bCs/>
+          <w:sz w:val="28"/>
+          <w:szCs w:val="28"/>
+        </w:rPr>
+      </w:pPr>
+    </w:p>
+    <w:p>
+      <w:pPr>
+        <w:rPr>
+          <w:rFonts w:ascii="Times New Roman" w:hAnsi="Times New Roman" w:cs="Times New Roman"/>
+          <w:b/>
+          <w:bCs/>
+          <w:sz w:val="28"/>
+          <w:szCs w:val="28"/>
+        </w:rPr>
+      </w:pPr>
+    </w:p>
+    <w:p>
+      <w:pPr>
+        <w:rPr>
+          <w:rFonts w:ascii="Times New Roman" w:hAnsi="Times New Roman" w:cs="Times New Roman"/>
+          <w:b/>
+          <w:bCs/>
+          <w:sz w:val="28"/>
+          <w:szCs w:val="28"/>
+        </w:rPr>
+      </w:pPr>
+    </w:p>
+    <w:p>
+      <w:pPr>
+        <w:rPr>
+          <w:rFonts w:ascii="Times New Roman" w:hAnsi="Times New Roman" w:cs="Times New Roman"/>
+          <w:b/>
+          <w:bCs/>
+          <w:sz w:val="28"/>
+          <w:szCs w:val="28"/>
+        </w:rPr>
+      </w:pPr>
+    </w:p>
+    <w:p>
+      <w:pPr>
+        <w:rPr>
+          <w:rFonts w:ascii="Times New Roman" w:hAnsi="Times New Roman" w:cs="Times New Roman"/>
+          <w:b/>
+          <w:bCs/>
+          <w:sz w:val="28"/>
+          <w:szCs w:val="28"/>
+        </w:rPr>
+      </w:pPr>
+    </w:p>
+    <w:p>
+      <w:pPr>
+        <w:rPr>
+          <w:rFonts w:ascii="Times New Roman" w:hAnsi="Times New Roman" w:cs="Times New Roman"/>
+          <w:b/>
+          <w:bCs/>
+          <w:sz w:val="28"/>
+          <w:szCs w:val="28"/>
+        </w:rPr>
+      </w:pPr>
+    </w:p>
+    <w:p>
+      <w:pPr>
+        <w:rPr>
+          <w:rFonts w:ascii="Times New Roman" w:hAnsi="Times New Roman" w:cs="Times New Roman"/>
+          <w:b/>
+          <w:bCs/>
+          <w:sz w:val="28"/>
+          <w:szCs w:val="28"/>
+        </w:rPr>
+      </w:pPr>
+    </w:p>
+    <w:p>
+      <w:pPr>
+        <w:rPr>
+          <w:rFonts w:ascii="Times New Roman" w:hAnsi="Times New Roman" w:cs="Times New Roman"/>
+          <w:b/>
+          <w:bCs/>
+          <w:sz w:val="28"/>
+          <w:szCs w:val="28"/>
+        </w:rPr>
+      </w:pPr>
+    </w:p>
+    <w:p>
+      <w:pPr>
+        <w:rPr>
+          <w:rFonts w:ascii="Times New Roman" w:hAnsi="Times New Roman" w:cs="Times New Roman"/>
+          <w:b/>
+          <w:bCs/>
+          <w:sz w:val="28"/>
+          <w:szCs w:val="28"/>
+        </w:rPr>
+      </w:pPr>
+    </w:p>
+    <w:p>
+      <w:pPr>
+        <w:rPr>
+          <w:rFonts w:ascii="Times New Roman" w:hAnsi="Times New Roman" w:cs="Times New Roman"/>
+          <w:b/>
+          <w:bCs/>
+          <w:sz w:val="28"/>
+          <w:szCs w:val="28"/>
+        </w:rPr>
+      </w:pPr>
+    </w:p>
+    <w:p>
+      <w:pPr>
+        <w:rPr>
+          <w:rFonts w:ascii="Times New Roman" w:hAnsi="Times New Roman" w:cs="Times New Roman"/>
+          <w:b/>
+          <w:bCs/>
+          <w:sz w:val="28"/>
+          <w:szCs w:val="28"/>
+        </w:rPr>
+      </w:pPr>
+    </w:p>
+    <w:p>
+      <w:pPr>
+        <w:rPr>
+          <w:rFonts w:ascii="Times New Roman" w:hAnsi="Times New Roman" w:cs="Times New Roman"/>
+          <w:b/>
+          <w:bCs/>
+          <w:sz w:val="28"/>
+          <w:szCs w:val="28"/>
+        </w:rPr>
+      </w:pPr>
+    </w:p>
+    <w:p>
+      <w:pPr>
+        <w:rPr>
+          <w:rFonts w:ascii="Times New Roman" w:hAnsi="Times New Roman" w:cs="Times New Roman"/>
+          <w:b/>
+          <w:bCs/>
+          <w:sz w:val="28"/>
+          <w:szCs w:val="28"/>
+        </w:rPr>
+      </w:pPr>
+    </w:p>
+    <w:p>
+      <w:pPr>
+        <w:rPr>
+          <w:rFonts w:ascii="Times New Roman" w:hAnsi="Times New Roman" w:cs="Times New Roman"/>
+          <w:b/>
+          <w:bCs/>
+          <w:sz w:val="28"/>
+          <w:szCs w:val="28"/>
+        </w:rPr>
+      </w:pPr>
+    </w:p>
+    <w:p>
+      <w:pPr>
+        <w:rPr>
+          <w:rFonts w:ascii="Times New Roman" w:hAnsi="Times New Roman" w:cs="Times New Roman"/>
+          <w:sz w:val="28"/>
+          <w:szCs w:val="28"/>
+        </w:rPr>
+      </w:pPr>
+      <w:r>
+        <w:rPr>
+          <w:rFonts w:ascii="Times New Roman" w:hAnsi="Times New Roman" w:cs="Times New Roman"/>
+          <w:b/>
+          <w:bCs/>
+          <w:noProof/>
+          <w:sz w:val="28"/>
+          <w:szCs w:val="28"/>
+        </w:rPr>
+        <w:drawing>
+          <wp:anchor distT="0" distB="0" distL="114300" distR="114300" simplePos="0" relativeHeight="251662336" behindDoc="0" locked="0" layoutInCell="1" allowOverlap="1" wp14:anchorId="66C93B1A" wp14:editId="408FCB55">
+            <wp:simplePos x="0" y="0"/>
+            <wp:positionH relativeFrom="margin">
+              <wp:align>right</wp:align>
+            </wp:positionH>
+            <wp:positionV relativeFrom="paragraph">
+              <wp:posOffset>254194</wp:posOffset>
+            </wp:positionV>
+            <wp:extent cx="5934075" cy="5867400"/>
+            <wp:effectExtent l="0" t="0" r="9525" b="0"/>
+            <wp:wrapSquare wrapText="bothSides"/>
+            <wp:docPr id="698970996" name="Picture 6" descr="A group of logos and symbols&#10;&#10;AI-generated content may be incorrect."/>
+            <wp:cNvGraphicFramePr>
+              <a:graphicFrameLocks xmlns:a="http://schemas.openxmlformats.org/drawingml/2006/main" noChangeAspect="1"/>
+            </wp:cNvGraphicFramePr>
+            <a:graphic xmlns:a="http://schemas.openxmlformats.org/drawingml/2006/main">
+              <a:graphicData uri="http://schemas.openxmlformats.org/drawingml/2006/picture">
+                <pic:pic xmlns:pic="http://schemas.openxmlformats.org/drawingml/2006/picture">
+                  <pic:nvPicPr>
+                    <pic:cNvPr id="698970996" name="Picture 6" descr="A group of logos and symbols&#10;&#10;AI-generated content may be incorrect."/>
+                    <pic:cNvPicPr>
+                      <a:picLocks noChangeAspect="1" noChangeArrowheads="1"/>
+                    </pic:cNvPicPr>
+                  </pic:nvPicPr>
+                  <pic:blipFill>
+                    <a:blip r:embed="rId11">
+                      <a:extLst>
+                        <a:ext uri="{28A0092B-C50C-407E-A947-70E740481C1C}">
+                          <a14:useLocalDpi xmlns:a14="http://schemas.microsoft.com/office/drawing/2010/main" val="0"/>
+                        </a:ext>
+                      </a:extLst>
+                    </a:blip>
+                    <a:srcRect/>
+                    <a:stretch>
+                      <a:fillRect/>
+                    </a:stretch>
+                  </pic:blipFill>
+                  <pic:spPr bwMode="auto">
+                    <a:xfrm>
+                      <a:off x="0" y="0"/>
+                      <a:ext cx="5934075" cy="5867400"/>
+                    </a:xfrm>
+                    <a:prstGeom prst="rect">
+                      <a:avLst/>
+                    </a:prstGeom>
+                    <a:noFill/>
+                    <a:ln>
+                      <a:noFill/>
+                    </a:ln>
+                  </pic:spPr>
+                </pic:pic>
+              </a:graphicData>
+            </a:graphic>
+          </wp:anchor>
+        </w:drawing>
+      </w:r>
+      <w:r>
+        <w:rPr>
+          <w:rFonts w:ascii="Times New Roman" w:hAnsi="Times New Roman" w:cs="Times New Roman"/>
+          <w:sz w:val="28"/>
+          <w:szCs w:val="28"/>
+        </w:rPr>
+        <w:t>Step 13</w:t>
+      </w:r>
+    </w:p>
+    <w:p>
+      <w:pPr>
+        <w:rPr>
+          <w:rFonts w:ascii="Times New Roman" w:hAnsi="Times New Roman" w:cs="Times New Roman"/>
+          <w:b/>
+          <w:bCs/>
+          <w:noProof/>
+          <w:sz w:val="28"/>
+          <w:szCs w:val="28"/>
+        </w:rPr>
+      </w:pPr>
+    </w:p>
+    <w:p>
+      <w:pPr>
+        <w:rPr>
+          <w:rFonts w:ascii="Times New Roman" w:hAnsi="Times New Roman" w:cs="Times New Roman"/>
+          <w:b/>
+          <w:bCs/>
+          <w:noProof/>
+          <w:sz w:val="28"/>
+          <w:szCs w:val="28"/>
+        </w:rPr>
+      </w:pPr>
+    </w:p>
+    <w:p>
+      <w:pPr>
+        <w:rPr>
+          <w:rFonts w:ascii="Times New Roman" w:hAnsi="Times New Roman" w:cs="Times New Roman"/>
+          <w:b/>
+          <w:bCs/>
+          <w:noProof/>
+          <w:sz w:val="28"/>
+          <w:szCs w:val="28"/>
+        </w:rPr>
+      </w:pPr>
+    </w:p>
+    <w:p>
+      <w:pPr>
+        <w:rPr>
+          <w:rFonts w:ascii="Times New Roman" w:hAnsi="Times New Roman" w:cs="Times New Roman"/>
+          <w:b/>
+          <w:bCs/>
+          <w:noProof/>
+          <w:sz w:val="28"/>
+          <w:szCs w:val="28"/>
+        </w:rPr>
+      </w:pPr>
+    </w:p>
+    <w:p>
+      <w:pPr>
+        <w:rPr>
+          <w:rFonts w:ascii="Times New Roman" w:hAnsi="Times New Roman" w:cs="Times New Roman"/>
+          <w:b/>
+          <w:bCs/>
+          <w:noProof/>
+          <w:sz w:val="28"/>
+          <w:szCs w:val="28"/>
+        </w:rPr>
+      </w:pPr>
+    </w:p>
+    <w:p>
+      <w:pPr>
+        <w:rPr>
+          <w:rFonts w:ascii="Times New Roman" w:hAnsi="Times New Roman" w:cs="Times New Roman"/>
+          <w:b/>
+          <w:bCs/>
+          <w:noProof/>
+          <w:sz w:val="28"/>
+          <w:szCs w:val="28"/>
+        </w:rPr>
+      </w:pPr>
+    </w:p>
+    <w:p>
+      <w:pPr>
+        <w:rPr>
+          <w:rFonts w:ascii="Times New Roman" w:hAnsi="Times New Roman" w:cs="Times New Roman"/>
+          <w:b/>
+          <w:bCs/>
+          <w:noProof/>
+          <w:sz w:val="28"/>
+          <w:szCs w:val="28"/>
+        </w:rPr>
+      </w:pPr>
+    </w:p>
+    <w:p>
+      <w:pPr>
+        <w:rPr>
+          <w:rFonts w:ascii="Times New Roman" w:hAnsi="Times New Roman" w:cs="Times New Roman"/>
+          <w:b/>
+          <w:bCs/>
+          <w:noProof/>
+          <w:sz w:val="28"/>
+          <w:szCs w:val="28"/>
+        </w:rPr>
+      </w:pPr>
+    </w:p>
+    <w:p>
+      <w:pPr>
+        <w:rPr>
+          <w:rFonts w:ascii="Times New Roman" w:hAnsi="Times New Roman" w:cs="Times New Roman"/>
+          <w:b/>
+          <w:bCs/>
+          <w:noProof/>
+          <w:sz w:val="28"/>
+          <w:szCs w:val="28"/>
+        </w:rPr>
+      </w:pPr>
+    </w:p>
+    <w:p>
+      <w:pPr>
+        <w:rPr>
+          <w:rFonts w:ascii="Times New Roman" w:hAnsi="Times New Roman" w:cs="Times New Roman"/>
+          <w:noProof/>
+          <w:sz w:val="28"/>
+          <w:szCs w:val="28"/>
+        </w:rPr>
+      </w:pPr>
+      <w:r>
+        <w:rPr>
+          <w:rFonts w:ascii="Times New Roman" w:hAnsi="Times New Roman" w:cs="Times New Roman"/>
+          <w:b/>
+          <w:bCs/>
+          <w:noProof/>
+          <w:sz w:val="28"/>
+          <w:szCs w:val="28"/>
+        </w:rPr>
+        <w:lastRenderedPageBreak/>
+        <w:drawing>
+          <wp:anchor distT="0" distB="0" distL="114300" distR="114300" simplePos="0" relativeHeight="251663360" behindDoc="0" locked="0" layoutInCell="1" allowOverlap="1" wp14:anchorId="47627850" wp14:editId="3DD602CA">
+            <wp:simplePos x="0" y="0"/>
+            <wp:positionH relativeFrom="page">
+              <wp:posOffset>978195</wp:posOffset>
+            </wp:positionH>
+            <wp:positionV relativeFrom="paragraph">
+              <wp:posOffset>276372</wp:posOffset>
+            </wp:positionV>
+            <wp:extent cx="5934075" cy="5695950"/>
+            <wp:effectExtent l="0" t="0" r="9525" b="0"/>
+            <wp:wrapSquare wrapText="bothSides"/>
+            <wp:docPr id="1272800497" name="Picture 5" descr="A group of logos with text&#10;&#10;AI-generated content may be incorrect."/>
+            <wp:cNvGraphicFramePr>
+              <a:graphicFrameLocks xmlns:a="http://schemas.openxmlformats.org/drawingml/2006/main" noChangeAspect="1"/>
+            </wp:cNvGraphicFramePr>
+            <a:graphic xmlns:a="http://schemas.openxmlformats.org/drawingml/2006/main">
+              <a:graphicData uri="http://schemas.openxmlformats.org/drawingml/2006/picture">
+                <pic:pic xmlns:pic="http://schemas.openxmlformats.org/drawingml/2006/picture">
+                  <pic:nvPicPr>
+                    <pic:cNvPr id="1272800497" name="Picture 5" descr="A group of logos with text&#10;&#10;AI-generated content may be incorrect."/>
+                    <pic:cNvPicPr>
+                      <a:picLocks noChangeAspect="1" noChangeArrowheads="1"/>
+                    </pic:cNvPicPr>
+                  </pic:nvPicPr>
+                  <pic:blipFill>
+                    <a:blip r:embed="rId12">
+                      <a:extLst>
+                        <a:ext uri="{28A0092B-C50C-407E-A947-70E740481C1C}">
+                          <a14:useLocalDpi xmlns:a14="http://schemas.microsoft.com/office/drawing/2010/main" val="0"/>
+                        </a:ext>
+                      </a:extLst>
+                    </a:blip>
+                    <a:srcRect/>
+                    <a:stretch>
+                      <a:fillRect/>
+                    </a:stretch>
+                  </pic:blipFill>
+                  <pic:spPr bwMode="auto">
+                    <a:xfrm>
+                      <a:off x="0" y="0"/>
+                      <a:ext cx="5934075" cy="5695950"/>
+                    </a:xfrm>
+                    <a:prstGeom prst="rect">
+                      <a:avLst/>
+                    </a:prstGeom>
+                    <a:noFill/>
+                    <a:ln>
+                      <a:noFill/>
+                    </a:ln>
+                  </pic:spPr>
+                </pic:pic>
+              </a:graphicData>
+            </a:graphic>
+          </wp:anchor>
+        </w:drawing>
+      </w:r>
+      <w:r>
+        <w:rPr>
+          <w:rFonts w:ascii="Times New Roman" w:hAnsi="Times New Roman" w:cs="Times New Roman"/>
+          <w:noProof/>
+          <w:sz w:val="28"/>
+          <w:szCs w:val="28"/>
+        </w:rPr>
+        <w:t>Step 15</w:t>
+      </w:r>
+    </w:p>
+    <w:p>
+      <w:pPr>
+        <w:rPr>
+          <w:rFonts w:ascii="Times New Roman" w:hAnsi="Times New Roman" w:cs="Times New Roman"/>
+          <w:b/>
+          <w:bCs/>
+          <w:noProof/>
+          <w:sz w:val="28"/>
+          <w:szCs w:val="28"/>
+        </w:rPr>
+      </w:pPr>
+    </w:p>
+    <w:p>
+      <w:pPr>
+        <w:rPr>
+          <w:rFonts w:ascii="Times New Roman" w:hAnsi="Times New Roman" w:cs="Times New Roman"/>
+          <w:b/>
+          <w:bCs/>
+          <w:noProof/>
+          <w:sz w:val="28"/>
+          <w:szCs w:val="28"/>
+        </w:rPr>
+      </w:pPr>
+    </w:p>
+    <w:p>
+      <w:pPr>
+        <w:rPr>
+          <w:rFonts w:ascii="Times New Roman" w:hAnsi="Times New Roman" w:cs="Times New Roman"/>
+          <w:b/>
+          <w:bCs/>
+          <w:noProof/>
+          <w:sz w:val="28"/>
+          <w:szCs w:val="28"/>
+        </w:rPr>
+      </w:pPr>
+    </w:p>
+    <w:p>
+      <w:pPr>
+        <w:rPr>
+          <w:rFonts w:ascii="Times New Roman" w:hAnsi="Times New Roman" w:cs="Times New Roman"/>
+          <w:b/>
+          <w:bCs/>
+          <w:noProof/>
+          <w:sz w:val="28"/>
+          <w:szCs w:val="28"/>
+        </w:rPr>
+      </w:pPr>
+    </w:p>
+    <w:p>
+      <w:pPr>
+        <w:rPr>
+          <w:rFonts w:ascii="Times New Roman" w:hAnsi="Times New Roman" w:cs="Times New Roman"/>
+          <w:b/>
+          <w:bCs/>
+          <w:noProof/>
+          <w:sz w:val="28"/>
+          <w:szCs w:val="28"/>
+        </w:rPr>
+      </w:pPr>
+    </w:p>
+    <w:p>
+      <w:pPr>
+        <w:rPr>
+          <w:rFonts w:ascii="Times New Roman" w:hAnsi="Times New Roman" w:cs="Times New Roman"/>
+          <w:b/>
+          <w:bCs/>
+          <w:noProof/>
+          <w:sz w:val="28"/>
+          <w:szCs w:val="28"/>
+        </w:rPr>
+      </w:pPr>
+    </w:p>
+    <w:p>
+      <w:pPr>
+        <w:rPr>
+          <w:rFonts w:ascii="Times New Roman" w:hAnsi="Times New Roman" w:cs="Times New Roman"/>
+          <w:b/>
+          <w:bCs/>
+          <w:noProof/>
+          <w:sz w:val="28"/>
+          <w:szCs w:val="28"/>
+        </w:rPr>
+      </w:pPr>
+    </w:p>
+    <w:p>
+      <w:pPr>
+        <w:rPr>
+          <w:rFonts w:ascii="Times New Roman" w:hAnsi="Times New Roman" w:cs="Times New Roman"/>
+          <w:b/>
+          <w:bCs/>
+          <w:noProof/>
+          <w:sz w:val="28"/>
+          <w:szCs w:val="28"/>
+        </w:rPr>
+      </w:pPr>
+    </w:p>
+    <w:p>
+      <w:pPr>
+        <w:rPr>
+          <w:rFonts w:ascii="Times New Roman" w:hAnsi="Times New Roman" w:cs="Times New Roman"/>
+          <w:b/>
+          <w:bCs/>
+          <w:noProof/>
+          <w:sz w:val="28"/>
+          <w:szCs w:val="28"/>
+        </w:rPr>
+      </w:pPr>
+    </w:p>
+    <w:p>
+      <w:pPr>
+        <w:rPr>
+          <w:rFonts w:ascii="Times New Roman" w:hAnsi="Times New Roman" w:cs="Times New Roman"/>
+          <w:b/>
+          <w:bCs/>
+          <w:noProof/>
+          <w:sz w:val="28"/>
+          <w:szCs w:val="28"/>
+        </w:rPr>
+      </w:pPr>
+    </w:p>
+    <w:p>
+      <w:pPr>
+        <w:rPr>
+          <w:rFonts w:ascii="Times New Roman" w:hAnsi="Times New Roman" w:cs="Times New Roman"/>
+          <w:b/>
+          <w:bCs/>
+          <w:noProof/>
+          <w:sz w:val="28"/>
+          <w:szCs w:val="28"/>
+        </w:rPr>
+      </w:pPr>
+    </w:p>
+    <w:p>
+      <w:pPr>
+        <w:rPr>
+          <w:rFonts w:ascii="Times New Roman" w:hAnsi="Times New Roman" w:cs="Times New Roman"/>
+          <w:b/>
+          <w:bCs/>
+          <w:noProof/>
+          <w:sz w:val="28"/>
+          <w:szCs w:val="28"/>
+        </w:rPr>
+      </w:pPr>
+      <w:r>
+        <w:rPr>
+          <w:rFonts w:ascii="Times New Roman" w:hAnsi="Times New Roman" w:cs="Times New Roman"/>
+          <w:b/>
+          <w:bCs/>
+          <w:noProof/>
+          <w:sz w:val="28"/>
+          <w:szCs w:val="28"/>
+        </w:rPr>
+        <w:lastRenderedPageBreak/>
+        <w:t>Step 17</w:t>
+      </w:r>
+    </w:p>
+    <w:p>
+      <w:pPr>
+        <w:rPr>
+          <w:rFonts w:ascii="Times New Roman" w:hAnsi="Times New Roman" w:cs="Times New Roman"/>
+          <w:b/>
+          <w:bCs/>
+          <w:sz w:val="28"/>
+          <w:szCs w:val="28"/>
+        </w:rPr>
+      </w:pPr>
+      <w:r>
+        <w:rPr>
+          <w:rFonts w:ascii="Times New Roman" w:hAnsi="Times New Roman" w:cs="Times New Roman"/>
+          <w:b/>
+          <w:bCs/>
+          <w:noProof/>
+          <w:sz w:val="28"/>
+          <w:szCs w:val="28"/>
+        </w:rPr>
+        <w:drawing>
+          <wp:inline distT="0" distB="0" distL="0" distR="0" wp14:anchorId="4EAA4631" wp14:editId="5635D7F2">
+            <wp:extent cx="5934075" cy="2428875"/>
+            <wp:effectExtent l="0" t="0" r="9525" b="9525"/>
+            <wp:docPr id="1551089273" name="Picture 7"/>
+            <wp:cNvGraphicFramePr>
+              <a:graphicFrameLocks xmlns:a="http://schemas.openxmlformats.org/drawingml/2006/main" noChangeAspect="1"/>
+            </wp:cNvGraphicFramePr>
+            <a:graphic xmlns:a="http://schemas.openxmlformats.org/drawingml/2006/main">
+              <a:graphicData uri="http://schemas.openxmlformats.org/drawingml/2006/picture">
+                <pic:pic xmlns:pic="http://schemas.openxmlformats.org/drawingml/2006/picture">
+                  <pic:nvPicPr>
+                    <pic:cNvPr id="0" name="Picture 7"/>
+                    <pic:cNvPicPr>
+                      <a:picLocks noChangeAspect="1" noChangeArrowheads="1"/>
+                    </pic:cNvPicPr>
+                  </pic:nvPicPr>
+                  <pic:blipFill>
+                    <a:blip r:embed="rId13" cstate="print">
+                      <a:extLst>
+                        <a:ext uri="{28A0092B-C50C-407E-A947-70E740481C1C}">
+                          <a14:useLocalDpi xmlns:a14="http://schemas.microsoft.com/office/drawing/2010/main" val="0"/>
+                        </a:ext>
+                      </a:extLst>
+                    </a:blip>
+                    <a:srcRect/>
+                    <a:stretch>
+                      <a:fillRect/>
+                    </a:stretch>
+                  </pic:blipFill>
+                  <pic:spPr bwMode="auto">
+                    <a:xfrm>
+                      <a:off x="0" y="0"/>
+                      <a:ext cx="5934075" cy="2428875"/>
+                    </a:xfrm>
+                    <a:prstGeom prst="rect">
+                      <a:avLst/>
+                    </a:prstGeom>
+                    <a:noFill/>
+                    <a:ln>
+                      <a:noFill/>
+                    </a:ln>
+                  </pic:spPr>
+                </pic:pic>
+              </a:graphicData>
+            </a:graphic>
+          </wp:inline>
+        </w:drawing>
+      </w:r>
     </w:p>
     <w:p>
       <w:pPr>
@@ -582,6 +2396,44 @@
     </w:sectPr>
   </w:body>
 </w:document>
+</file>
+
+<file path=word/endnotes.xml><?xml version="1.0" encoding="utf-8"?>
+<w:endnotes xmlns:wpc="http://schemas.microsoft.com/office/word/2010/wordprocessingCanvas" xmlns:cx="http://schemas.microsoft.com/office/drawing/2014/chartex" xmlns:cx1="http://schemas.microsoft.com/office/drawing/2015/9/8/chartex" xmlns:cx2="http://schemas.microsoft.com/office/drawing/2015/10/21/chartex" xmlns:cx3="http://schemas.microsoft.com/office/drawing/2016/5/9/chartex" xmlns:cx4="http://schemas.microsoft.com/office/drawing/2016/5/10/chartex" xmlns:cx5="http://schemas.microsoft.com/office/drawing/2016/5/11/chartex" xmlns:cx6="http://schemas.microsoft.com/office/drawing/2016/5/12/chartex" xmlns:cx7="http://schemas.microsoft.com/office/drawing/2016/5/13/chartex" xmlns:cx8="http://schemas.microsoft.com/office/drawing/2016/5/14/chartex" xmlns:mc="http://schemas.openxmlformats.org/markup-compatibility/2006" xmlns:aink="http://schemas.microsoft.com/office/drawing/2016/ink" xmlns:am3d="http://schemas.microsoft.com/office/drawing/2017/model3d" xmlns:o="urn:schemas-microsoft-com:office:office" xmlns:oel="http://schemas.microsoft.com/office/2019/extlst" xmlns:r="http://schemas.openxmlformats.org/officeDocument/2006/relationships" xmlns:m="http://schemas.openxmlformats.org/officeDocument/2006/math" xmlns:v="urn:schemas-microsoft-com:vml" xmlns:wp14="http://schemas.microsoft.com/office/word/2010/wordprocessingDrawing" xmlns:wp="http://schemas.openxmlformats.org/drawingml/2006/wordprocessingDrawing" xmlns:w10="urn:schemas-microsoft-com:office:word" xmlns:w="http://schemas.openxmlformats.org/wordprocessingml/2006/main" xmlns:w14="http://schemas.microsoft.com/office/word/2010/wordml" xmlns:w15="http://schemas.microsoft.com/office/word/2012/wordml" xmlns:w16cex="http://schemas.microsoft.com/office/word/2018/wordml/cex" xmlns:w16cid="http://schemas.microsoft.com/office/word/2016/wordml/cid" xmlns:w16="http://schemas.microsoft.com/office/word/2018/wordml" xmlns:w16du="http://schemas.microsoft.com/office/word/2023/wordml/word16du" xmlns:w16sdtdh="http://schemas.microsoft.com/office/word/2020/wordml/sdtdatahash" xmlns:w16sdtfl="http://schemas.microsoft.com/office/word/2024/wordml/sdtformatlock" xmlns:w16se="http://schemas.microsoft.com/office/word/2015/wordml/symex" xmlns:wpg="http://schemas.microsoft.com/office/word/2010/wordprocessingGroup" xmlns:wpi="http://schemas.microsoft.com/office/word/2010/wordprocessingInk" xmlns:wne="http://schemas.microsoft.com/office/word/2006/wordml" xmlns:wps="http://schemas.microsoft.com/office/word/2010/wordprocessingShape" mc:Ignorable="w14 w15 w16se w16cid w16 w16cex w16sdtdh w16sdtfl w16du wp14">
+  <w:endnote w:type="separator" w:id="-1">
+    <w:p>
+      <w:r>
+        <w:separator/>
+      </w:r>
+    </w:p>
+  </w:endnote>
+  <w:endnote w:type="continuationSeparator" w:id="0">
+    <w:p>
+      <w:r>
+        <w:continuationSeparator/>
+      </w:r>
+    </w:p>
+  </w:endnote>
+</w:endnotes>
+</file>
+
+<file path=word/footnotes.xml><?xml version="1.0" encoding="utf-8"?>
+<w:footnotes xmlns:wpc="http://schemas.microsoft.com/office/word/2010/wordprocessingCanvas" xmlns:cx="http://schemas.microsoft.com/office/drawing/2014/chartex" xmlns:cx1="http://schemas.microsoft.com/office/drawing/2015/9/8/chartex" xmlns:cx2="http://schemas.microsoft.com/office/drawing/2015/10/21/chartex" xmlns:cx3="http://schemas.microsoft.com/office/drawing/2016/5/9/chartex" xmlns:cx4="http://schemas.microsoft.com/office/drawing/2016/5/10/chartex" xmlns:cx5="http://schemas.microsoft.com/office/drawing/2016/5/11/chartex" xmlns:cx6="http://schemas.microsoft.com/office/drawing/2016/5/12/chartex" xmlns:cx7="http://schemas.microsoft.com/office/drawing/2016/5/13/chartex" xmlns:cx8="http://schemas.microsoft.com/office/drawing/2016/5/14/chartex" xmlns:mc="http://schemas.openxmlformats.org/markup-compatibility/2006" xmlns:aink="http://schemas.microsoft.com/office/drawing/2016/ink" xmlns:am3d="http://schemas.microsoft.com/office/drawing/2017/model3d" xmlns:o="urn:schemas-microsoft-com:office:office" xmlns:oel="http://schemas.microsoft.com/office/2019/extlst" xmlns:r="http://schemas.openxmlformats.org/officeDocument/2006/relationships" xmlns:m="http://schemas.openxmlformats.org/officeDocument/2006/math" xmlns:v="urn:schemas-microsoft-com:vml" xmlns:wp14="http://schemas.microsoft.com/office/word/2010/wordprocessingDrawing" xmlns:wp="http://schemas.openxmlformats.org/drawingml/2006/wordprocessingDrawing" xmlns:w10="urn:schemas-microsoft-com:office:word" xmlns:w="http://schemas.openxmlformats.org/wordprocessingml/2006/main" xmlns:w14="http://schemas.microsoft.com/office/word/2010/wordml" xmlns:w15="http://schemas.microsoft.com/office/word/2012/wordml" xmlns:w16cex="http://schemas.microsoft.com/office/word/2018/wordml/cex" xmlns:w16cid="http://schemas.microsoft.com/office/word/2016/wordml/cid" xmlns:w16="http://schemas.microsoft.com/office/word/2018/wordml" xmlns:w16du="http://schemas.microsoft.com/office/word/2023/wordml/word16du" xmlns:w16sdtdh="http://schemas.microsoft.com/office/word/2020/wordml/sdtdatahash" xmlns:w16sdtfl="http://schemas.microsoft.com/office/word/2024/wordml/sdtformatlock" xmlns:w16se="http://schemas.microsoft.com/office/word/2015/wordml/symex" xmlns:wpg="http://schemas.microsoft.com/office/word/2010/wordprocessingGroup" xmlns:wpi="http://schemas.microsoft.com/office/word/2010/wordprocessingInk" xmlns:wne="http://schemas.microsoft.com/office/word/2006/wordml" xmlns:wps="http://schemas.microsoft.com/office/word/2010/wordprocessingShape" mc:Ignorable="w14 w15 w16se w16cid w16 w16cex w16sdtdh w16sdtfl w16du wp14">
+  <w:footnote w:type="separator" w:id="-1">
+    <w:p>
+      <w:r>
+        <w:separator/>
+      </w:r>
+    </w:p>
+  </w:footnote>
+  <w:footnote w:type="continuationSeparator" w:id="0">
+    <w:p>
+      <w:r>
+        <w:continuationSeparator/>
+      </w:r>
+    </w:p>
+  </w:footnote>
+</w:footnotes>
 </file>
 
 <file path=word/numbering.xml><?xml version="1.0" encoding="utf-8"?>
@@ -1590,6 +3442,48 @@
       <w:spacing w:val="5"/>
     </w:rPr>
   </w:style>
+  <w:style w:type="paragraph" w:styleId="Header">
+    <w:name w:val="header"/>
+    <w:basedOn w:val="Normal"/>
+    <w:link w:val="HeaderChar"/>
+    <w:uiPriority w:val="99"/>
+    <w:unhideWhenUsed/>
+    <w:rsid w:val="00886A6C"/>
+    <w:pPr>
+      <w:tabs>
+        <w:tab w:val="center" w:pos="4513"/>
+        <w:tab w:val="right" w:pos="9026"/>
+      </w:tabs>
+    </w:pPr>
+  </w:style>
+  <w:style w:type="character" w:customStyle="1" w:styleId="HeaderChar">
+    <w:name w:val="Header Char"/>
+    <w:basedOn w:val="DefaultParagraphFont"/>
+    <w:link w:val="Header"/>
+    <w:uiPriority w:val="99"/>
+    <w:rsid w:val="00886A6C"/>
+  </w:style>
+  <w:style w:type="paragraph" w:styleId="Footer">
+    <w:name w:val="footer"/>
+    <w:basedOn w:val="Normal"/>
+    <w:link w:val="FooterChar"/>
+    <w:uiPriority w:val="99"/>
+    <w:unhideWhenUsed/>
+    <w:rsid w:val="00886A6C"/>
+    <w:pPr>
+      <w:tabs>
+        <w:tab w:val="center" w:pos="4513"/>
+        <w:tab w:val="right" w:pos="9026"/>
+      </w:tabs>
+    </w:pPr>
+  </w:style>
+  <w:style w:type="character" w:customStyle="1" w:styleId="FooterChar">
+    <w:name w:val="Footer Char"/>
+    <w:basedOn w:val="DefaultParagraphFont"/>
+    <w:link w:val="Footer"/>
+    <w:uiPriority w:val="99"/>
+    <w:rsid w:val="00886A6C"/>
+  </w:style>
 </w:styles>
 </file>
 

</xml_diff>